<commit_message>
Add info about position allocators, mobility models etc.
</commit_message>
<xml_diff>
--- a/doc/KPM-project.docx
+++ b/doc/KPM-project.docx
@@ -1571,7 +1571,6 @@
         <w:autoSpaceDN w:val="0"/>
         <w:adjustRightInd w:val="0"/>
         <w:spacing w:afterLines="100" w:after="240" w:line="240" w:lineRule="auto"/>
-        <w:ind w:firstLine="284"/>
         <w:jc w:val="both"/>
         <w:rPr>
           <w:rFonts w:ascii="ArialMT" w:hAnsi="ArialMT" w:cs="ArialMT"/>
@@ -1611,7 +1610,77 @@
           <w:sz w:val="24"/>
           <w:szCs w:val="24"/>
         </w:rPr>
-        <w:t>, strategically positioned to maximize coverage and minimize interference. These base stations establish the primary connection to the UEs, managing radio resources and scheduling traffic to ensure consistent performance. Their grid-based layout reflects real-world deployment strategies, further grounding the simulation in reality.</w:t>
+        <w:t xml:space="preserve">, strategically positioned to maximize coverage and minimize interference. These base stations use the </w:t>
+      </w:r>
+      <w:r>
+        <w:rPr>
+          <w:rFonts w:ascii="Courier New" w:hAnsi="Courier New" w:cs="Courier New"/>
+          <w:color w:val="000000"/>
+          <w:kern w:val="0"/>
+          <w:sz w:val="24"/>
+          <w:szCs w:val="24"/>
+        </w:rPr>
+        <w:t>GridPositionAllocator</w:t>
+      </w:r>
+      <w:r>
+        <w:rPr>
+          <w:rFonts w:ascii="ArialMT" w:hAnsi="ArialMT" w:cs="ArialMT"/>
+          <w:color w:val="000000"/>
+          <w:kern w:val="0"/>
+          <w:sz w:val="24"/>
+          <w:szCs w:val="24"/>
+        </w:rPr>
+        <w:t xml:space="preserve"> for</w:t>
+      </w:r>
+      <w:r>
+        <w:rPr>
+          <w:rFonts w:ascii="ArialMT" w:hAnsi="ArialMT" w:cs="ArialMT"/>
+          <w:color w:val="000000"/>
+          <w:kern w:val="0"/>
+          <w:sz w:val="24"/>
+          <w:szCs w:val="24"/>
+        </w:rPr>
+        <w:t xml:space="preserve"> </w:t>
+      </w:r>
+      <w:r>
+        <w:rPr>
+          <w:rFonts w:ascii="ArialMT" w:hAnsi="ArialMT" w:cs="ArialMT"/>
+          <w:color w:val="000000"/>
+          <w:kern w:val="0"/>
+          <w:sz w:val="24"/>
+          <w:szCs w:val="24"/>
+        </w:rPr>
+        <w:t>their placement and the</w:t>
+      </w:r>
+      <w:r>
+        <w:rPr>
+          <w:rFonts w:ascii="ArialMT" w:hAnsi="ArialMT" w:cs="ArialMT"/>
+          <w:color w:val="000000"/>
+          <w:kern w:val="0"/>
+          <w:sz w:val="24"/>
+          <w:szCs w:val="24"/>
+        </w:rPr>
+        <w:t xml:space="preserve"> </w:t>
+      </w:r>
+      <w:r>
+        <w:rPr>
+          <w:rFonts w:ascii="Courier New" w:hAnsi="Courier New" w:cs="Courier New"/>
+          <w:color w:val="000000"/>
+          <w:kern w:val="0"/>
+          <w:sz w:val="24"/>
+          <w:szCs w:val="24"/>
+        </w:rPr>
+        <w:t>ConstantPositionMobilityModel</w:t>
+      </w:r>
+      <w:r>
+        <w:rPr>
+          <w:rFonts w:ascii="ArialMT" w:hAnsi="ArialMT" w:cs="ArialMT"/>
+          <w:color w:val="000000"/>
+          <w:kern w:val="0"/>
+          <w:sz w:val="24"/>
+          <w:szCs w:val="24"/>
+        </w:rPr>
+        <w:t>, ensuring they remain stationary throughout the simulation. This setup reflects real-world deployment strategies, establishing the primary connection to the UEs and managing radio resources and scheduling traffic to ensure consistent performance.</w:t>
       </w:r>
     </w:p>
     <w:p>
@@ -1649,17 +1718,39 @@
           <w:sz w:val="24"/>
           <w:szCs w:val="24"/>
         </w:rPr>
-        <w:t>User Equipments (UEs)</w:t>
-      </w:r>
-      <w:r>
-        <w:rPr>
-          <w:rFonts w:ascii="ArialMT" w:hAnsi="ArialMT" w:cs="ArialMT"/>
-          <w:color w:val="000000"/>
-          <w:kern w:val="0"/>
-          <w:sz w:val="24"/>
-          <w:szCs w:val="24"/>
-        </w:rPr>
-        <w:t xml:space="preserve"> bring the scenario to life. These mobile devices engage in two primary activities: file transfers over TCP and video streaming via UDP. Their dynamic movement, governed by the </w:t>
+        <w:t>User Equipments</w:t>
+      </w:r>
+      <w:r>
+        <w:rPr>
+          <w:rFonts w:ascii="ArialMT" w:hAnsi="ArialMT" w:cs="ArialMT"/>
+          <w:color w:val="000000"/>
+          <w:kern w:val="0"/>
+          <w:sz w:val="24"/>
+          <w:szCs w:val="24"/>
+        </w:rPr>
+        <w:t xml:space="preserve"> (</w:t>
+      </w:r>
+      <w:r>
+        <w:rPr>
+          <w:rFonts w:ascii="ArialMT" w:hAnsi="ArialMT" w:cs="ArialMT"/>
+          <w:b/>
+          <w:bCs/>
+          <w:color w:val="000000"/>
+          <w:kern w:val="0"/>
+          <w:sz w:val="24"/>
+          <w:szCs w:val="24"/>
+        </w:rPr>
+        <w:t>UEs</w:t>
+      </w:r>
+      <w:r>
+        <w:rPr>
+          <w:rFonts w:ascii="ArialMT" w:hAnsi="ArialMT" w:cs="ArialMT"/>
+          <w:color w:val="000000"/>
+          <w:kern w:val="0"/>
+          <w:sz w:val="24"/>
+          <w:szCs w:val="24"/>
+        </w:rPr>
+        <w:t xml:space="preserve">) bring the scenario to life. These mobile devices use the </w:t>
       </w:r>
       <w:r>
         <w:rPr>
@@ -1669,17 +1760,293 @@
           <w:sz w:val="24"/>
           <w:szCs w:val="24"/>
         </w:rPr>
-        <w:t>RandomWalk2d</w:t>
-      </w:r>
-      <w:r>
-        <w:rPr>
-          <w:rFonts w:ascii="ArialMT" w:hAnsi="ArialMT" w:cs="ArialMT"/>
-          <w:color w:val="000000"/>
-          <w:kern w:val="0"/>
-          <w:sz w:val="24"/>
-          <w:szCs w:val="24"/>
-        </w:rPr>
-        <w:t xml:space="preserve"> mobility model, introduces variability and challenges that mimic urban pedestrian behavior.</w:t>
+        <w:t>RandomRectanglePositionAllocator</w:t>
+      </w:r>
+      <w:r>
+        <w:rPr>
+          <w:rFonts w:ascii="ArialMT" w:hAnsi="ArialMT" w:cs="ArialMT"/>
+          <w:color w:val="000000"/>
+          <w:kern w:val="0"/>
+          <w:sz w:val="24"/>
+          <w:szCs w:val="24"/>
+        </w:rPr>
+        <w:t xml:space="preserve"> for initial placement, and their dynamic movement, governed by the </w:t>
+      </w:r>
+      <w:r>
+        <w:rPr>
+          <w:rFonts w:ascii="Courier New" w:hAnsi="Courier New" w:cs="Courier New"/>
+          <w:color w:val="000000"/>
+          <w:kern w:val="0"/>
+          <w:sz w:val="24"/>
+          <w:szCs w:val="24"/>
+        </w:rPr>
+        <w:t>RandomWalk2dmobilitymodel</w:t>
+      </w:r>
+      <w:r>
+        <w:rPr>
+          <w:rFonts w:ascii="ArialMT" w:hAnsi="ArialMT" w:cs="ArialMT"/>
+          <w:color w:val="000000"/>
+          <w:kern w:val="0"/>
+          <w:sz w:val="24"/>
+          <w:szCs w:val="24"/>
+        </w:rPr>
+        <w:t>, introduces variability and challenges that mimic urban pedestrian behavior.</w:t>
+      </w:r>
+    </w:p>
+    <w:p>
+      <w:pPr>
+        <w:autoSpaceDE w:val="0"/>
+        <w:autoSpaceDN w:val="0"/>
+        <w:adjustRightInd w:val="0"/>
+        <w:spacing w:afterLines="100" w:after="240" w:line="240" w:lineRule="auto"/>
+        <w:jc w:val="both"/>
+        <w:rPr>
+          <w:rFonts w:ascii="ArialMT" w:hAnsi="ArialMT" w:cs="ArialMT"/>
+          <w:color w:val="000000"/>
+          <w:kern w:val="0"/>
+          <w:sz w:val="24"/>
+          <w:szCs w:val="24"/>
+        </w:rPr>
+      </w:pPr>
+      <w:r>
+        <w:rPr>
+          <w:rFonts w:ascii="ArialMT" w:hAnsi="ArialMT" w:cs="ArialMT"/>
+          <w:color w:val="000000"/>
+          <w:kern w:val="0"/>
+          <w:sz w:val="24"/>
+          <w:szCs w:val="24"/>
+        </w:rPr>
+        <w:t>The UEs engage in two primary activities:</w:t>
+      </w:r>
+    </w:p>
+    <w:p>
+      <w:pPr>
+        <w:numPr>
+          <w:ilvl w:val="0"/>
+          <w:numId w:val="30"/>
+        </w:numPr>
+        <w:autoSpaceDE w:val="0"/>
+        <w:autoSpaceDN w:val="0"/>
+        <w:adjustRightInd w:val="0"/>
+        <w:spacing w:afterLines="100" w:after="240" w:line="240" w:lineRule="auto"/>
+        <w:jc w:val="both"/>
+        <w:rPr>
+          <w:rFonts w:ascii="ArialMT" w:hAnsi="ArialMT" w:cs="ArialMT"/>
+          <w:color w:val="000000"/>
+          <w:kern w:val="0"/>
+          <w:sz w:val="24"/>
+          <w:szCs w:val="24"/>
+        </w:rPr>
+      </w:pPr>
+      <w:r>
+        <w:rPr>
+          <w:rFonts w:ascii="ArialMT" w:hAnsi="ArialMT" w:cs="ArialMT"/>
+          <w:color w:val="000000"/>
+          <w:kern w:val="0"/>
+          <w:sz w:val="24"/>
+          <w:szCs w:val="24"/>
+        </w:rPr>
+        <w:t xml:space="preserve">File transfers over </w:t>
+      </w:r>
+      <w:r>
+        <w:rPr>
+          <w:rFonts w:ascii="ArialMT" w:hAnsi="ArialMT" w:cs="ArialMT"/>
+          <w:b/>
+          <w:bCs/>
+          <w:color w:val="000000"/>
+          <w:kern w:val="0"/>
+          <w:sz w:val="24"/>
+          <w:szCs w:val="24"/>
+        </w:rPr>
+        <w:t>TCP</w:t>
+      </w:r>
+      <w:r>
+        <w:rPr>
+          <w:rFonts w:ascii="ArialMT" w:hAnsi="ArialMT" w:cs="ArialMT"/>
+          <w:color w:val="000000"/>
+          <w:kern w:val="0"/>
+          <w:sz w:val="24"/>
+          <w:szCs w:val="24"/>
+        </w:rPr>
+        <w:t xml:space="preserve">, implemented using the </w:t>
+      </w:r>
+      <w:r>
+        <w:rPr>
+          <w:rFonts w:ascii="Courier New" w:hAnsi="Courier New" w:cs="Courier New"/>
+          <w:color w:val="000000"/>
+          <w:kern w:val="0"/>
+          <w:sz w:val="24"/>
+          <w:szCs w:val="24"/>
+        </w:rPr>
+        <w:t>OnOffHelper</w:t>
+      </w:r>
+      <w:r>
+        <w:rPr>
+          <w:rFonts w:ascii="ArialMT" w:hAnsi="ArialMT" w:cs="ArialMT"/>
+          <w:color w:val="000000"/>
+          <w:kern w:val="0"/>
+          <w:sz w:val="24"/>
+          <w:szCs w:val="24"/>
+        </w:rPr>
+        <w:t xml:space="preserve"> with the </w:t>
+      </w:r>
+      <w:r>
+        <w:rPr>
+          <w:rFonts w:ascii="Courier New" w:hAnsi="Courier New" w:cs="Courier New"/>
+          <w:color w:val="000000"/>
+          <w:kern w:val="0"/>
+          <w:sz w:val="24"/>
+          <w:szCs w:val="24"/>
+        </w:rPr>
+        <w:t>TcpSocketFactory</w:t>
+      </w:r>
+      <w:r>
+        <w:rPr>
+          <w:rFonts w:ascii="ArialMT" w:hAnsi="ArialMT" w:cs="ArialMT"/>
+          <w:color w:val="000000"/>
+          <w:kern w:val="0"/>
+          <w:sz w:val="24"/>
+          <w:szCs w:val="24"/>
+        </w:rPr>
+        <w:t>.</w:t>
+      </w:r>
+    </w:p>
+    <w:p>
+      <w:pPr>
+        <w:numPr>
+          <w:ilvl w:val="0"/>
+          <w:numId w:val="30"/>
+        </w:numPr>
+        <w:autoSpaceDE w:val="0"/>
+        <w:autoSpaceDN w:val="0"/>
+        <w:adjustRightInd w:val="0"/>
+        <w:spacing w:afterLines="100" w:after="240" w:line="240" w:lineRule="auto"/>
+        <w:jc w:val="both"/>
+        <w:rPr>
+          <w:rFonts w:ascii="ArialMT" w:hAnsi="ArialMT" w:cs="ArialMT"/>
+          <w:color w:val="000000"/>
+          <w:kern w:val="0"/>
+          <w:sz w:val="24"/>
+          <w:szCs w:val="24"/>
+        </w:rPr>
+      </w:pPr>
+      <w:r>
+        <w:rPr>
+          <w:rFonts w:ascii="ArialMT" w:hAnsi="ArialMT" w:cs="ArialMT"/>
+          <w:color w:val="000000"/>
+          <w:kern w:val="0"/>
+          <w:sz w:val="24"/>
+          <w:szCs w:val="24"/>
+        </w:rPr>
+        <w:t xml:space="preserve">Video streaming via </w:t>
+      </w:r>
+      <w:r>
+        <w:rPr>
+          <w:rFonts w:ascii="ArialMT" w:hAnsi="ArialMT" w:cs="ArialMT"/>
+          <w:b/>
+          <w:bCs/>
+          <w:color w:val="000000"/>
+          <w:kern w:val="0"/>
+          <w:sz w:val="24"/>
+          <w:szCs w:val="24"/>
+        </w:rPr>
+        <w:t>UDP</w:t>
+      </w:r>
+      <w:r>
+        <w:rPr>
+          <w:rFonts w:ascii="ArialMT" w:hAnsi="ArialMT" w:cs="ArialMT"/>
+          <w:color w:val="000000"/>
+          <w:kern w:val="0"/>
+          <w:sz w:val="24"/>
+          <w:szCs w:val="24"/>
+        </w:rPr>
+        <w:t xml:space="preserve">, implemented using the </w:t>
+      </w:r>
+      <w:r>
+        <w:rPr>
+          <w:rFonts w:ascii="Courier New" w:hAnsi="Courier New" w:cs="Courier New"/>
+          <w:color w:val="000000"/>
+          <w:kern w:val="0"/>
+          <w:sz w:val="24"/>
+          <w:szCs w:val="24"/>
+        </w:rPr>
+        <w:t>OnOffHelper</w:t>
+      </w:r>
+      <w:r>
+        <w:rPr>
+          <w:rFonts w:ascii="ArialMT" w:hAnsi="ArialMT" w:cs="ArialMT"/>
+          <w:color w:val="000000"/>
+          <w:kern w:val="0"/>
+          <w:sz w:val="24"/>
+          <w:szCs w:val="24"/>
+        </w:rPr>
+        <w:t xml:space="preserve"> with the </w:t>
+      </w:r>
+      <w:r>
+        <w:rPr>
+          <w:rFonts w:ascii="Courier New" w:hAnsi="Courier New" w:cs="Courier New"/>
+          <w:color w:val="000000"/>
+          <w:kern w:val="0"/>
+          <w:sz w:val="24"/>
+          <w:szCs w:val="24"/>
+        </w:rPr>
+        <w:t>UdpSocketFactory</w:t>
+      </w:r>
+      <w:r>
+        <w:rPr>
+          <w:rFonts w:ascii="ArialMT" w:hAnsi="ArialMT" w:cs="ArialMT"/>
+          <w:color w:val="000000"/>
+          <w:kern w:val="0"/>
+          <w:sz w:val="24"/>
+          <w:szCs w:val="24"/>
+        </w:rPr>
+        <w:t>, where the streaming source resides on a remote host.</w:t>
+      </w:r>
+    </w:p>
+    <w:p>
+      <w:pPr>
+        <w:autoSpaceDE w:val="0"/>
+        <w:autoSpaceDN w:val="0"/>
+        <w:adjustRightInd w:val="0"/>
+        <w:spacing w:afterLines="100" w:after="240" w:line="240" w:lineRule="auto"/>
+        <w:jc w:val="both"/>
+        <w:rPr>
+          <w:rFonts w:ascii="ArialMT" w:hAnsi="ArialMT" w:cs="ArialMT"/>
+          <w:color w:val="000000"/>
+          <w:kern w:val="0"/>
+          <w:sz w:val="24"/>
+          <w:szCs w:val="24"/>
+        </w:rPr>
+      </w:pPr>
+      <w:r>
+        <w:rPr>
+          <w:rFonts w:ascii="ArialMT" w:hAnsi="ArialMT" w:cs="ArialMT"/>
+          <w:color w:val="000000"/>
+          <w:kern w:val="0"/>
+          <w:sz w:val="24"/>
+          <w:szCs w:val="24"/>
+        </w:rPr>
+        <w:t xml:space="preserve">In both cases, a </w:t>
+      </w:r>
+      <w:r>
+        <w:rPr>
+          <w:rFonts w:ascii="Courier New" w:hAnsi="Courier New" w:cs="Courier New"/>
+          <w:color w:val="000000"/>
+          <w:kern w:val="0"/>
+          <w:sz w:val="24"/>
+          <w:szCs w:val="24"/>
+        </w:rPr>
+        <w:t>PacketSinkHelper</w:t>
+      </w:r>
+      <w:r>
+        <w:rPr>
+          <w:rFonts w:ascii="ArialMT" w:hAnsi="ArialMT" w:cs="ArialMT"/>
+          <w:color w:val="000000"/>
+          <w:kern w:val="0"/>
+          <w:sz w:val="24"/>
+          <w:szCs w:val="24"/>
+        </w:rPr>
+        <w:t xml:space="preserve"> is used as the sink to receive the transmitted data</w:t>
       </w:r>
     </w:p>
     <w:p>
@@ -1775,7 +2142,18 @@
           <w:sz w:val="24"/>
           <w:szCs w:val="24"/>
         </w:rPr>
-        <w:t>is configured with distinct roles and integrated into the topology. Mobility models dictate the movement of UEs, while static nodes remain fixed to represent real-world infrastructure. Following this, traffic flows are established, with TCP supporting file transfers and UDP enabling video streams. These applications simulate common user scenarios, from collaborative work to entertainment.</w:t>
+        <w:t xml:space="preserve">is configured with distinct roles and integrated into the topology. Mobility models dictate the movement of UEs, while static nodes remain fixed to represent real-world infrastructure. Following this, traffic flows are established, with </w:t>
+      </w:r>
+      <w:r>
+        <w:rPr>
+          <w:rFonts w:ascii="ArialMT" w:hAnsi="ArialMT" w:cs="ArialMT"/>
+          <w:color w:val="000000"/>
+          <w:kern w:val="0"/>
+          <w:sz w:val="24"/>
+          <w:szCs w:val="24"/>
+        </w:rPr>
+        <w:lastRenderedPageBreak/>
+        <w:t>TCP supporting file transfers and UDP enabling video streams. These applications simulate common user scenarios, from collaborative work to entertainment.</w:t>
       </w:r>
     </w:p>
     <w:p>
@@ -23067,6 +23445,119 @@
     </w:lvl>
   </w:abstractNum>
   <w:abstractNum w:abstractNumId="4" w15:restartNumberingAfterBreak="0">
+    <w:nsid w:val="19F0541D"/>
+    <w:multiLevelType w:val="multilevel"/>
+    <w:tmpl w:val="5CCC7A38"/>
+    <w:lvl w:ilvl="0">
+      <w:start w:val="1"/>
+      <w:numFmt w:val="decimal"/>
+      <w:lvlText w:val="%1."/>
+      <w:lvlJc w:val="left"/>
+      <w:pPr>
+        <w:tabs>
+          <w:tab w:val="num" w:pos="720"/>
+        </w:tabs>
+        <w:ind w:left="720" w:hanging="360"/>
+      </w:pPr>
+    </w:lvl>
+    <w:lvl w:ilvl="1" w:tentative="1">
+      <w:start w:val="1"/>
+      <w:numFmt w:val="decimal"/>
+      <w:lvlText w:val="%2."/>
+      <w:lvlJc w:val="left"/>
+      <w:pPr>
+        <w:tabs>
+          <w:tab w:val="num" w:pos="1440"/>
+        </w:tabs>
+        <w:ind w:left="1440" w:hanging="360"/>
+      </w:pPr>
+    </w:lvl>
+    <w:lvl w:ilvl="2" w:tentative="1">
+      <w:start w:val="1"/>
+      <w:numFmt w:val="decimal"/>
+      <w:lvlText w:val="%3."/>
+      <w:lvlJc w:val="left"/>
+      <w:pPr>
+        <w:tabs>
+          <w:tab w:val="num" w:pos="2160"/>
+        </w:tabs>
+        <w:ind w:left="2160" w:hanging="360"/>
+      </w:pPr>
+    </w:lvl>
+    <w:lvl w:ilvl="3" w:tentative="1">
+      <w:start w:val="1"/>
+      <w:numFmt w:val="decimal"/>
+      <w:lvlText w:val="%4."/>
+      <w:lvlJc w:val="left"/>
+      <w:pPr>
+        <w:tabs>
+          <w:tab w:val="num" w:pos="2880"/>
+        </w:tabs>
+        <w:ind w:left="2880" w:hanging="360"/>
+      </w:pPr>
+    </w:lvl>
+    <w:lvl w:ilvl="4" w:tentative="1">
+      <w:start w:val="1"/>
+      <w:numFmt w:val="decimal"/>
+      <w:lvlText w:val="%5."/>
+      <w:lvlJc w:val="left"/>
+      <w:pPr>
+        <w:tabs>
+          <w:tab w:val="num" w:pos="3600"/>
+        </w:tabs>
+        <w:ind w:left="3600" w:hanging="360"/>
+      </w:pPr>
+    </w:lvl>
+    <w:lvl w:ilvl="5" w:tentative="1">
+      <w:start w:val="1"/>
+      <w:numFmt w:val="decimal"/>
+      <w:lvlText w:val="%6."/>
+      <w:lvlJc w:val="left"/>
+      <w:pPr>
+        <w:tabs>
+          <w:tab w:val="num" w:pos="4320"/>
+        </w:tabs>
+        <w:ind w:left="4320" w:hanging="360"/>
+      </w:pPr>
+    </w:lvl>
+    <w:lvl w:ilvl="6" w:tentative="1">
+      <w:start w:val="1"/>
+      <w:numFmt w:val="decimal"/>
+      <w:lvlText w:val="%7."/>
+      <w:lvlJc w:val="left"/>
+      <w:pPr>
+        <w:tabs>
+          <w:tab w:val="num" w:pos="5040"/>
+        </w:tabs>
+        <w:ind w:left="5040" w:hanging="360"/>
+      </w:pPr>
+    </w:lvl>
+    <w:lvl w:ilvl="7" w:tentative="1">
+      <w:start w:val="1"/>
+      <w:numFmt w:val="decimal"/>
+      <w:lvlText w:val="%8."/>
+      <w:lvlJc w:val="left"/>
+      <w:pPr>
+        <w:tabs>
+          <w:tab w:val="num" w:pos="5760"/>
+        </w:tabs>
+        <w:ind w:left="5760" w:hanging="360"/>
+      </w:pPr>
+    </w:lvl>
+    <w:lvl w:ilvl="8" w:tentative="1">
+      <w:start w:val="1"/>
+      <w:numFmt w:val="decimal"/>
+      <w:lvlText w:val="%9."/>
+      <w:lvlJc w:val="left"/>
+      <w:pPr>
+        <w:tabs>
+          <w:tab w:val="num" w:pos="6480"/>
+        </w:tabs>
+        <w:ind w:left="6480" w:hanging="360"/>
+      </w:pPr>
+    </w:lvl>
+  </w:abstractNum>
+  <w:abstractNum w:abstractNumId="5" w15:restartNumberingAfterBreak="0">
     <w:nsid w:val="21B855B7"/>
     <w:multiLevelType w:val="multilevel"/>
     <w:tmpl w:val="4E069DB4"/>
@@ -23215,7 +23706,7 @@
       </w:rPr>
     </w:lvl>
   </w:abstractNum>
-  <w:abstractNum w:abstractNumId="5" w15:restartNumberingAfterBreak="0">
+  <w:abstractNum w:abstractNumId="6" w15:restartNumberingAfterBreak="0">
     <w:nsid w:val="27441F83"/>
     <w:multiLevelType w:val="multilevel"/>
     <w:tmpl w:val="2DCC66BC"/>
@@ -23364,7 +23855,7 @@
       </w:rPr>
     </w:lvl>
   </w:abstractNum>
-  <w:abstractNum w:abstractNumId="6" w15:restartNumberingAfterBreak="0">
+  <w:abstractNum w:abstractNumId="7" w15:restartNumberingAfterBreak="0">
     <w:nsid w:val="30920497"/>
     <w:multiLevelType w:val="multilevel"/>
     <w:tmpl w:val="8E803D56"/>
@@ -23481,7 +23972,7 @@
       </w:pPr>
     </w:lvl>
   </w:abstractNum>
-  <w:abstractNum w:abstractNumId="7" w15:restartNumberingAfterBreak="0">
+  <w:abstractNum w:abstractNumId="8" w15:restartNumberingAfterBreak="0">
     <w:nsid w:val="31803DFB"/>
     <w:multiLevelType w:val="multilevel"/>
     <w:tmpl w:val="FCCCB27C"/>
@@ -23630,7 +24121,7 @@
       </w:rPr>
     </w:lvl>
   </w:abstractNum>
-  <w:abstractNum w:abstractNumId="8" w15:restartNumberingAfterBreak="0">
+  <w:abstractNum w:abstractNumId="9" w15:restartNumberingAfterBreak="0">
     <w:nsid w:val="31D44B31"/>
     <w:multiLevelType w:val="multilevel"/>
     <w:tmpl w:val="B0F67676"/>
@@ -23779,7 +24270,7 @@
       </w:rPr>
     </w:lvl>
   </w:abstractNum>
-  <w:abstractNum w:abstractNumId="9" w15:restartNumberingAfterBreak="0">
+  <w:abstractNum w:abstractNumId="10" w15:restartNumberingAfterBreak="0">
     <w:nsid w:val="34B7085E"/>
     <w:multiLevelType w:val="multilevel"/>
     <w:tmpl w:val="71FC674E"/>
@@ -23928,7 +24419,7 @@
       </w:rPr>
     </w:lvl>
   </w:abstractNum>
-  <w:abstractNum w:abstractNumId="10" w15:restartNumberingAfterBreak="0">
+  <w:abstractNum w:abstractNumId="11" w15:restartNumberingAfterBreak="0">
     <w:nsid w:val="357D3470"/>
     <w:multiLevelType w:val="hybridMultilevel"/>
     <w:tmpl w:val="E418E7F0"/>
@@ -24041,7 +24532,7 @@
       </w:rPr>
     </w:lvl>
   </w:abstractNum>
-  <w:abstractNum w:abstractNumId="11" w15:restartNumberingAfterBreak="0">
+  <w:abstractNum w:abstractNumId="12" w15:restartNumberingAfterBreak="0">
     <w:nsid w:val="35D74249"/>
     <w:multiLevelType w:val="multilevel"/>
     <w:tmpl w:val="551C9972"/>
@@ -24158,7 +24649,7 @@
       </w:pPr>
     </w:lvl>
   </w:abstractNum>
-  <w:abstractNum w:abstractNumId="12" w15:restartNumberingAfterBreak="0">
+  <w:abstractNum w:abstractNumId="13" w15:restartNumberingAfterBreak="0">
     <w:nsid w:val="3F6E292F"/>
     <w:multiLevelType w:val="multilevel"/>
     <w:tmpl w:val="5CC2DD68"/>
@@ -24307,7 +24798,7 @@
       </w:rPr>
     </w:lvl>
   </w:abstractNum>
-  <w:abstractNum w:abstractNumId="13" w15:restartNumberingAfterBreak="0">
+  <w:abstractNum w:abstractNumId="14" w15:restartNumberingAfterBreak="0">
     <w:nsid w:val="41941B05"/>
     <w:multiLevelType w:val="hybridMultilevel"/>
     <w:tmpl w:val="8A24F378"/>
@@ -24420,7 +24911,7 @@
       </w:rPr>
     </w:lvl>
   </w:abstractNum>
-  <w:abstractNum w:abstractNumId="14" w15:restartNumberingAfterBreak="0">
+  <w:abstractNum w:abstractNumId="15" w15:restartNumberingAfterBreak="0">
     <w:nsid w:val="48E9699E"/>
     <w:multiLevelType w:val="hybridMultilevel"/>
     <w:tmpl w:val="62DAD462"/>
@@ -24506,7 +24997,7 @@
       </w:pPr>
     </w:lvl>
   </w:abstractNum>
-  <w:abstractNum w:abstractNumId="15" w15:restartNumberingAfterBreak="0">
+  <w:abstractNum w:abstractNumId="16" w15:restartNumberingAfterBreak="0">
     <w:nsid w:val="4BCD4093"/>
     <w:multiLevelType w:val="multilevel"/>
     <w:tmpl w:val="29ACFB74"/>
@@ -24655,7 +25146,7 @@
       </w:rPr>
     </w:lvl>
   </w:abstractNum>
-  <w:abstractNum w:abstractNumId="16" w15:restartNumberingAfterBreak="0">
+  <w:abstractNum w:abstractNumId="17" w15:restartNumberingAfterBreak="0">
     <w:nsid w:val="50F50848"/>
     <w:multiLevelType w:val="multilevel"/>
     <w:tmpl w:val="A5E6D948"/>
@@ -24804,7 +25295,7 @@
       </w:rPr>
     </w:lvl>
   </w:abstractNum>
-  <w:abstractNum w:abstractNumId="17" w15:restartNumberingAfterBreak="0">
+  <w:abstractNum w:abstractNumId="18" w15:restartNumberingAfterBreak="0">
     <w:nsid w:val="511D174B"/>
     <w:multiLevelType w:val="multilevel"/>
     <w:tmpl w:val="9B2C8F70"/>
@@ -24953,7 +25444,7 @@
       </w:rPr>
     </w:lvl>
   </w:abstractNum>
-  <w:abstractNum w:abstractNumId="18" w15:restartNumberingAfterBreak="0">
+  <w:abstractNum w:abstractNumId="19" w15:restartNumberingAfterBreak="0">
     <w:nsid w:val="52287C55"/>
     <w:multiLevelType w:val="hybridMultilevel"/>
     <w:tmpl w:val="3B6ABFC4"/>
@@ -25039,7 +25530,7 @@
       </w:pPr>
     </w:lvl>
   </w:abstractNum>
-  <w:abstractNum w:abstractNumId="19" w15:restartNumberingAfterBreak="0">
+  <w:abstractNum w:abstractNumId="20" w15:restartNumberingAfterBreak="0">
     <w:nsid w:val="525E156C"/>
     <w:multiLevelType w:val="multilevel"/>
     <w:tmpl w:val="E828DB6C"/>
@@ -25156,7 +25647,7 @@
       </w:pPr>
     </w:lvl>
   </w:abstractNum>
-  <w:abstractNum w:abstractNumId="20" w15:restartNumberingAfterBreak="0">
+  <w:abstractNum w:abstractNumId="21" w15:restartNumberingAfterBreak="0">
     <w:nsid w:val="544C1C58"/>
     <w:multiLevelType w:val="multilevel"/>
     <w:tmpl w:val="3ECC87E4"/>
@@ -25305,7 +25796,7 @@
       </w:rPr>
     </w:lvl>
   </w:abstractNum>
-  <w:abstractNum w:abstractNumId="21" w15:restartNumberingAfterBreak="0">
+  <w:abstractNum w:abstractNumId="22" w15:restartNumberingAfterBreak="0">
     <w:nsid w:val="56EB3FCE"/>
     <w:multiLevelType w:val="multilevel"/>
     <w:tmpl w:val="24007BF8"/>
@@ -25422,7 +25913,7 @@
       </w:pPr>
     </w:lvl>
   </w:abstractNum>
-  <w:abstractNum w:abstractNumId="22" w15:restartNumberingAfterBreak="0">
+  <w:abstractNum w:abstractNumId="23" w15:restartNumberingAfterBreak="0">
     <w:nsid w:val="5E814E50"/>
     <w:multiLevelType w:val="multilevel"/>
     <w:tmpl w:val="1DF83CB4"/>
@@ -25571,7 +26062,7 @@
       </w:rPr>
     </w:lvl>
   </w:abstractNum>
-  <w:abstractNum w:abstractNumId="23" w15:restartNumberingAfterBreak="0">
+  <w:abstractNum w:abstractNumId="24" w15:restartNumberingAfterBreak="0">
     <w:nsid w:val="66214686"/>
     <w:multiLevelType w:val="multilevel"/>
     <w:tmpl w:val="8CDA0094"/>
@@ -25720,7 +26211,7 @@
       </w:rPr>
     </w:lvl>
   </w:abstractNum>
-  <w:abstractNum w:abstractNumId="24" w15:restartNumberingAfterBreak="0">
+  <w:abstractNum w:abstractNumId="25" w15:restartNumberingAfterBreak="0">
     <w:nsid w:val="71551FD6"/>
     <w:multiLevelType w:val="multilevel"/>
     <w:tmpl w:val="F656CB1C"/>
@@ -25869,7 +26360,7 @@
       </w:rPr>
     </w:lvl>
   </w:abstractNum>
-  <w:abstractNum w:abstractNumId="25" w15:restartNumberingAfterBreak="0">
+  <w:abstractNum w:abstractNumId="26" w15:restartNumberingAfterBreak="0">
     <w:nsid w:val="749F4C35"/>
     <w:multiLevelType w:val="multilevel"/>
     <w:tmpl w:val="AA3EA62A"/>
@@ -26018,7 +26509,7 @@
       </w:rPr>
     </w:lvl>
   </w:abstractNum>
-  <w:abstractNum w:abstractNumId="26" w15:restartNumberingAfterBreak="0">
+  <w:abstractNum w:abstractNumId="27" w15:restartNumberingAfterBreak="0">
     <w:nsid w:val="75BF7909"/>
     <w:multiLevelType w:val="multilevel"/>
     <w:tmpl w:val="181EA71A"/>
@@ -26159,7 +26650,7 @@
       </w:rPr>
     </w:lvl>
   </w:abstractNum>
-  <w:abstractNum w:abstractNumId="27" w15:restartNumberingAfterBreak="0">
+  <w:abstractNum w:abstractNumId="28" w15:restartNumberingAfterBreak="0">
     <w:nsid w:val="7D033B37"/>
     <w:multiLevelType w:val="multilevel"/>
     <w:tmpl w:val="FD622D54"/>
@@ -26308,7 +26799,7 @@
       </w:rPr>
     </w:lvl>
   </w:abstractNum>
-  <w:abstractNum w:abstractNumId="28" w15:restartNumberingAfterBreak="0">
+  <w:abstractNum w:abstractNumId="29" w15:restartNumberingAfterBreak="0">
     <w:nsid w:val="7DBC668D"/>
     <w:multiLevelType w:val="multilevel"/>
     <w:tmpl w:val="1CD6C164"/>
@@ -26458,91 +26949,94 @@
     </w:lvl>
   </w:abstractNum>
   <w:num w:numId="1" w16cid:durableId="1812669871">
-    <w:abstractNumId w:val="18"/>
+    <w:abstractNumId w:val="19"/>
   </w:num>
   <w:num w:numId="2" w16cid:durableId="1138955777">
-    <w:abstractNumId w:val="14"/>
+    <w:abstractNumId w:val="15"/>
   </w:num>
   <w:num w:numId="3" w16cid:durableId="555358640">
-    <w:abstractNumId w:val="19"/>
+    <w:abstractNumId w:val="20"/>
   </w:num>
   <w:num w:numId="4" w16cid:durableId="1160539128">
-    <w:abstractNumId w:val="6"/>
+    <w:abstractNumId w:val="7"/>
   </w:num>
   <w:num w:numId="5" w16cid:durableId="739250678">
-    <w:abstractNumId w:val="16"/>
+    <w:abstractNumId w:val="17"/>
   </w:num>
   <w:num w:numId="6" w16cid:durableId="1837064853">
-    <w:abstractNumId w:val="26"/>
+    <w:abstractNumId w:val="27"/>
   </w:num>
   <w:num w:numId="7" w16cid:durableId="1656103629">
-    <w:abstractNumId w:val="13"/>
+    <w:abstractNumId w:val="14"/>
   </w:num>
   <w:num w:numId="8" w16cid:durableId="485391952">
     <w:abstractNumId w:val="0"/>
   </w:num>
   <w:num w:numId="9" w16cid:durableId="1981763433">
+    <w:abstractNumId w:val="11"/>
+  </w:num>
+  <w:num w:numId="10" w16cid:durableId="454183666">
+    <w:abstractNumId w:val="22"/>
+  </w:num>
+  <w:num w:numId="11" w16cid:durableId="1043863994">
+    <w:abstractNumId w:val="28"/>
+  </w:num>
+  <w:num w:numId="12" w16cid:durableId="1366979202">
     <w:abstractNumId w:val="10"/>
   </w:num>
-  <w:num w:numId="10" w16cid:durableId="454183666">
-    <w:abstractNumId w:val="21"/>
-  </w:num>
-  <w:num w:numId="11" w16cid:durableId="1043863994">
-    <w:abstractNumId w:val="27"/>
-  </w:num>
-  <w:num w:numId="12" w16cid:durableId="1366979202">
+  <w:num w:numId="13" w16cid:durableId="2139567598">
     <w:abstractNumId w:val="9"/>
   </w:num>
-  <w:num w:numId="13" w16cid:durableId="2139567598">
+  <w:num w:numId="14" w16cid:durableId="1922908431">
     <w:abstractNumId w:val="8"/>
   </w:num>
-  <w:num w:numId="14" w16cid:durableId="1922908431">
-    <w:abstractNumId w:val="7"/>
-  </w:num>
   <w:num w:numId="15" w16cid:durableId="1497653362">
-    <w:abstractNumId w:val="4"/>
+    <w:abstractNumId w:val="5"/>
   </w:num>
   <w:num w:numId="16" w16cid:durableId="756290417">
-    <w:abstractNumId w:val="11"/>
+    <w:abstractNumId w:val="12"/>
   </w:num>
   <w:num w:numId="17" w16cid:durableId="1804735747">
     <w:abstractNumId w:val="2"/>
   </w:num>
   <w:num w:numId="18" w16cid:durableId="1554387603">
-    <w:abstractNumId w:val="28"/>
+    <w:abstractNumId w:val="29"/>
   </w:num>
   <w:num w:numId="19" w16cid:durableId="422579526">
-    <w:abstractNumId w:val="17"/>
+    <w:abstractNumId w:val="18"/>
   </w:num>
   <w:num w:numId="20" w16cid:durableId="273514033">
-    <w:abstractNumId w:val="22"/>
+    <w:abstractNumId w:val="23"/>
   </w:num>
   <w:num w:numId="21" w16cid:durableId="1056734760">
-    <w:abstractNumId w:val="24"/>
+    <w:abstractNumId w:val="25"/>
   </w:num>
   <w:num w:numId="22" w16cid:durableId="2071224142">
     <w:abstractNumId w:val="1"/>
   </w:num>
   <w:num w:numId="23" w16cid:durableId="1275401540">
-    <w:abstractNumId w:val="23"/>
+    <w:abstractNumId w:val="24"/>
   </w:num>
   <w:num w:numId="24" w16cid:durableId="1667242664">
     <w:abstractNumId w:val="3"/>
   </w:num>
   <w:num w:numId="25" w16cid:durableId="1678657298">
-    <w:abstractNumId w:val="20"/>
+    <w:abstractNumId w:val="21"/>
   </w:num>
   <w:num w:numId="26" w16cid:durableId="1035346514">
-    <w:abstractNumId w:val="12"/>
+    <w:abstractNumId w:val="13"/>
   </w:num>
   <w:num w:numId="27" w16cid:durableId="500971436">
-    <w:abstractNumId w:val="15"/>
+    <w:abstractNumId w:val="16"/>
   </w:num>
   <w:num w:numId="28" w16cid:durableId="415321470">
-    <w:abstractNumId w:val="25"/>
+    <w:abstractNumId w:val="26"/>
   </w:num>
   <w:num w:numId="29" w16cid:durableId="1568806403">
-    <w:abstractNumId w:val="5"/>
+    <w:abstractNumId w:val="6"/>
+  </w:num>
+  <w:num w:numId="30" w16cid:durableId="155614855">
+    <w:abstractNumId w:val="4"/>
   </w:num>
 </w:numbering>
 </file>
@@ -27153,7 +27647,6 @@
   <w:style w:type="character" w:default="1" w:styleId="Standardnpsmoodstavce">
     <w:name w:val="Default Paragraph Font"/>
     <w:uiPriority w:val="1"/>
-    <w:semiHidden/>
     <w:unhideWhenUsed/>
   </w:style>
   <w:style w:type="table" w:default="1" w:styleId="Normlntabulka">

</xml_diff>